<commit_message>
update the syllabus with quarto install link
</commit_message>
<xml_diff>
--- a/README.docx
+++ b/README.docx
@@ -2,15 +2,88 @@
 <file path=word/document.xml><?xml version="1.0" encoding="utf-8"?>
 <w:document xmlns:w="http://schemas.openxmlformats.org/wordprocessingml/2006/main" xmlns:m="http://schemas.openxmlformats.org/officeDocument/2006/math" xmlns:r="http://schemas.openxmlformats.org/officeDocument/2006/relationships" xmlns:o="urn:schemas-microsoft-com:office:office" xmlns:v="urn:schemas-microsoft-com:vml" xmlns:w10="urn:schemas-microsoft-com:office:word" xmlns:a="http://schemas.openxmlformats.org/drawingml/2006/main" xmlns:pic="http://schemas.openxmlformats.org/drawingml/2006/picture" xmlns:wp="http://schemas.openxmlformats.org/drawingml/2006/wordprocessingDrawing">
   <w:body>
-    <w:bookmarkStart w:id="59" w:name="X9dd97a2eee00451aece1488298c806ac6dea48a"/>
-    <w:p>
-      <w:pPr>
-        <w:pStyle w:val="Heading1"/>
-      </w:pPr>
-      <w:r>
-        <w:t xml:space="preserve">Machine Learning (CS 5805) Fall 2023 Syllabus</w:t>
-      </w:r>
-    </w:p>
+    <w:p>
+      <w:pPr>
+        <w:pStyle w:val="Title"/>
+      </w:pPr>
+      <w:r>
+        <w:t xml:space="preserve">Machine</w:t>
+      </w:r>
+      <w:r>
+        <w:t xml:space="preserve"> </w:t>
+      </w:r>
+      <w:r>
+        <w:t xml:space="preserve">Learning</w:t>
+      </w:r>
+      <w:r>
+        <w:t xml:space="preserve"> </w:t>
+      </w:r>
+      <w:r>
+        <w:t xml:space="preserve">(CS</w:t>
+      </w:r>
+      <w:r>
+        <w:t xml:space="preserve"> </w:t>
+      </w:r>
+      <w:r>
+        <w:t xml:space="preserve">5805)</w:t>
+      </w:r>
+      <w:r>
+        <w:t xml:space="preserve"> </w:t>
+      </w:r>
+      <w:r>
+        <w:t xml:space="preserve">Fall</w:t>
+      </w:r>
+      <w:r>
+        <w:t xml:space="preserve"> </w:t>
+      </w:r>
+      <w:r>
+        <w:t xml:space="preserve">2023</w:t>
+      </w:r>
+      <w:r>
+        <w:t xml:space="preserve"> </w:t>
+      </w:r>
+      <w:r>
+        <w:t xml:space="preserve">Syllabus</w:t>
+      </w:r>
+    </w:p>
+    <w:sdt>
+      <w:sdtPr>
+        <w:docPartObj>
+          <w:docPartGallery w:val="Table of Contents"/>
+          <w:docPartUnique/>
+        </w:docPartObj>
+      </w:sdtPr>
+      <w:sdtContent>
+        <w:p>
+          <w:pPr>
+            <w:pStyle w:val="TOCHeading"/>
+          </w:pPr>
+          <w:r>
+            <w:t xml:space="preserve">Table</w:t>
+          </w:r>
+          <w:r>
+            <w:t xml:space="preserve"> </w:t>
+          </w:r>
+          <w:r>
+            <w:t xml:space="preserve">of</w:t>
+          </w:r>
+          <w:r>
+            <w:t xml:space="preserve"> </w:t>
+          </w:r>
+          <w:r>
+            <w:t xml:space="preserve">contents</w:t>
+          </w:r>
+        </w:p>
+        <w:p>
+          <w:r>
+            <w:fldChar w:fldCharType="begin" w:dirty="true"/>
+            <w:instrText xml:space="preserve">TOC \o "1-3" \h \z \u</w:instrText>
+            <w:fldChar w:fldCharType="separate"/>
+            <w:fldChar w:fldCharType="end"/>
+          </w:r>
+        </w:p>
+      </w:sdtContent>
+    </w:sdt>
     <w:bookmarkStart w:id="20" w:name="course-description"/>
     <w:p>
       <w:pPr>
@@ -364,6 +437,18 @@
       </w:pPr>
       <w:r>
         <w:t xml:space="preserve">RStudio: https://posit.co/download/rstudio-desktop/</w:t>
+      </w:r>
+    </w:p>
+    <w:p>
+      <w:pPr>
+        <w:numPr>
+          <w:ilvl w:val="0"/>
+          <w:numId w:val="1004"/>
+        </w:numPr>
+        <w:pStyle w:val="Compact"/>
+      </w:pPr>
+      <w:r>
+        <w:t xml:space="preserve">Quarto: https://quarto.org/docs/get-started/</w:t>
       </w:r>
     </w:p>
     <w:p>
@@ -2263,7 +2348,6 @@
       </w:hyperlink>
     </w:p>
     <w:bookmarkEnd w:id="58"/>
-    <w:bookmarkEnd w:id="59"/>
     <w:sectPr/>
   </w:body>
 </w:document>

</xml_diff>